<commit_message>
Tilføgejlser til GUI implementering
</commit_message>
<xml_diff>
--- a/Rapport og projektdokumentation/Projektdokumentation/Dokumentation GUI/GUI implementering.docx
+++ b/Rapport og projektdokumentation/Projektdokumentation/Dokumentation GUI/GUI implementering.docx
@@ -97,14 +97,27 @@
       <w:r>
         <w:t xml:space="preserve">Figur </w:t>
       </w:r>
-      <w:fldSimple w:instr=" SEQ Figur \* ARABIC ">
-        <w:r>
-          <w:rPr>
-            <w:noProof/>
-          </w:rPr>
-          <w:t>1</w:t>
-        </w:r>
-      </w:fldSimple>
+      <w:r>
+        <w:fldChar w:fldCharType="begin"/>
+      </w:r>
+      <w:r>
+        <w:instrText xml:space="preserve"> SEQ Figur \* ARABIC </w:instrText>
+      </w:r>
+      <w:r>
+        <w:fldChar w:fldCharType="separate"/>
+      </w:r>
+      <w:r>
+        <w:rPr>
+          <w:noProof/>
+        </w:rPr>
+        <w:t>1</w:t>
+      </w:r>
+      <w:r>
+        <w:rPr>
+          <w:noProof/>
+        </w:rPr>
+        <w:fldChar w:fldCharType="end"/>
+      </w:r>
       <w:r>
         <w:t xml:space="preserve"> Hovedmenu</w:t>
       </w:r>
@@ -168,14 +181,27 @@
       <w:r>
         <w:t xml:space="preserve">Figur </w:t>
       </w:r>
-      <w:fldSimple w:instr=" SEQ Figur \* ARABIC ">
-        <w:r>
-          <w:rPr>
-            <w:noProof/>
-          </w:rPr>
-          <w:t>2</w:t>
-        </w:r>
-      </w:fldSimple>
+      <w:r>
+        <w:fldChar w:fldCharType="begin"/>
+      </w:r>
+      <w:r>
+        <w:instrText xml:space="preserve"> SEQ Figur \* ARABIC </w:instrText>
+      </w:r>
+      <w:r>
+        <w:fldChar w:fldCharType="separate"/>
+      </w:r>
+      <w:r>
+        <w:rPr>
+          <w:noProof/>
+        </w:rPr>
+        <w:t>2</w:t>
+      </w:r>
+      <w:r>
+        <w:rPr>
+          <w:noProof/>
+        </w:rPr>
+        <w:fldChar w:fldCharType="end"/>
+      </w:r>
       <w:r>
         <w:t xml:space="preserve"> Main i QT</w:t>
       </w:r>
@@ -239,14 +265,27 @@
       <w:r>
         <w:t xml:space="preserve">Figur </w:t>
       </w:r>
-      <w:fldSimple w:instr=" SEQ Figur \* ARABIC ">
-        <w:r>
-          <w:rPr>
-            <w:noProof/>
-          </w:rPr>
-          <w:t>3</w:t>
-        </w:r>
-      </w:fldSimple>
+      <w:r>
+        <w:fldChar w:fldCharType="begin"/>
+      </w:r>
+      <w:r>
+        <w:instrText xml:space="preserve"> SEQ Figur \* ARABIC </w:instrText>
+      </w:r>
+      <w:r>
+        <w:fldChar w:fldCharType="separate"/>
+      </w:r>
+      <w:r>
+        <w:rPr>
+          <w:noProof/>
+        </w:rPr>
+        <w:t>3</w:t>
+      </w:r>
+      <w:r>
+        <w:rPr>
+          <w:noProof/>
+        </w:rPr>
+        <w:fldChar w:fldCharType="end"/>
+      </w:r>
       <w:r>
         <w:t xml:space="preserve"> mainWindow knappe funktionalitet</w:t>
       </w:r>
@@ -332,14 +371,27 @@
       <w:r>
         <w:t xml:space="preserve">Figur </w:t>
       </w:r>
-      <w:fldSimple w:instr=" SEQ Figur \* ARABIC ">
-        <w:r>
-          <w:rPr>
-            <w:noProof/>
-          </w:rPr>
-          <w:t>4</w:t>
-        </w:r>
-      </w:fldSimple>
+      <w:r>
+        <w:fldChar w:fldCharType="begin"/>
+      </w:r>
+      <w:r>
+        <w:instrText xml:space="preserve"> SEQ Figur \* ARABIC </w:instrText>
+      </w:r>
+      <w:r>
+        <w:fldChar w:fldCharType="separate"/>
+      </w:r>
+      <w:r>
+        <w:rPr>
+          <w:noProof/>
+        </w:rPr>
+        <w:t>4</w:t>
+      </w:r>
+      <w:r>
+        <w:rPr>
+          <w:noProof/>
+        </w:rPr>
+        <w:fldChar w:fldCharType="end"/>
+      </w:r>
       <w:r>
         <w:t xml:space="preserve"> Den grafiske overflade til SensorWindow</w:t>
       </w:r>
@@ -434,14 +486,27 @@
       <w:r>
         <w:t xml:space="preserve">Figur </w:t>
       </w:r>
-      <w:fldSimple w:instr=" SEQ Figur \* ARABIC ">
-        <w:r>
-          <w:rPr>
-            <w:noProof/>
-          </w:rPr>
-          <w:t>5</w:t>
-        </w:r>
-      </w:fldSimple>
+      <w:r>
+        <w:fldChar w:fldCharType="begin"/>
+      </w:r>
+      <w:r>
+        <w:instrText xml:space="preserve"> SEQ Figur \* ARABIC </w:instrText>
+      </w:r>
+      <w:r>
+        <w:fldChar w:fldCharType="separate"/>
+      </w:r>
+      <w:r>
+        <w:rPr>
+          <w:noProof/>
+        </w:rPr>
+        <w:t>5</w:t>
+      </w:r>
+      <w:r>
+        <w:rPr>
+          <w:noProof/>
+        </w:rPr>
+        <w:fldChar w:fldCharType="end"/>
+      </w:r>
       <w:r>
         <w:t xml:space="preserve"> Den grafiske overflade til NySensorKonf</w:t>
       </w:r>
@@ -591,29 +656,159 @@
       <w:r>
         <w:t xml:space="preserve">Figur </w:t>
       </w:r>
+      <w:r>
+        <w:fldChar w:fldCharType="begin"/>
+      </w:r>
+      <w:r>
+        <w:instrText xml:space="preserve"> SEQ Figur \* ARABIC </w:instrText>
+      </w:r>
+      <w:r>
+        <w:fldChar w:fldCharType="separate"/>
+      </w:r>
+      <w:r>
+        <w:rPr>
+          <w:noProof/>
+        </w:rPr>
+        <w:t>6</w:t>
+      </w:r>
+      <w:r>
+        <w:rPr>
+          <w:noProof/>
+        </w:rPr>
+        <w:fldChar w:fldCharType="end"/>
+      </w:r>
+      <w:r>
+        <w:t xml:space="preserve"> Konstruktor og Destruktor for mainWindow</w:t>
+      </w:r>
+    </w:p>
+    <w:p>
+      <w:r>
+        <w:lastRenderedPageBreak/>
+        <w:t xml:space="preserve">Her anvendes QT’s funktionaliteter i forhold til oprettelse og nedlæggelse af UI elementer. I konstruktoren ses oprettelsen af vores UI der tilhøre mainWindow klassen. Der anvendes setupUI() , som laver en opsætning af vores designede widgets i QT design værktøjet. </w:t>
+      </w:r>
+    </w:p>
+    <w:p>
+      <w:pPr>
+        <w:pStyle w:val="Overskrift2"/>
+      </w:pPr>
+      <w:r>
+        <w:t>Andre design og implementerings overvejelser</w:t>
+      </w:r>
+    </w:p>
+    <w:p>
+      <w:r>
+        <w:t xml:space="preserve">Valget at implementere vore GUI som en form for layer programmering er valgt for overskuelighedens skyld. </w:t>
+      </w:r>
+      <w:r>
+        <w:t>Dette er gjort ved at oprette</w:t>
+      </w:r>
+      <w:r>
+        <w:t xml:space="preserve"> hvert vindue i sin egen klasse</w:t>
+      </w:r>
+      <w:r>
+        <w:t xml:space="preserve"> og derved skabe muligheden for at vise og lukke vinduer ved hjælp af klassens konstrukter og destruktor der opretter og nedlægger instanser af klassen.</w:t>
+      </w:r>
+    </w:p>
+    <w:p>
+      <w:pPr>
+        <w:keepNext/>
+      </w:pPr>
+      <w:r>
+        <w:rPr>
+          <w:noProof/>
+          <w:lang w:eastAsia="da-DK"/>
+        </w:rPr>
+        <w:drawing>
+          <wp:inline distT="0" distB="0" distL="0" distR="0" wp14:anchorId="213B88D1" wp14:editId="03FC7619">
+            <wp:extent cx="2247900" cy="2343150"/>
+            <wp:effectExtent l="0" t="0" r="0" b="0"/>
+            <wp:docPr id="5" name="Billede 5"/>
+            <wp:cNvGraphicFramePr>
+              <a:graphicFrameLocks xmlns:a="http://schemas.openxmlformats.org/drawingml/2006/main" noChangeAspect="1"/>
+            </wp:cNvGraphicFramePr>
+            <a:graphic xmlns:a="http://schemas.openxmlformats.org/drawingml/2006/main">
+              <a:graphicData uri="http://schemas.openxmlformats.org/drawingml/2006/picture">
+                <pic:pic xmlns:pic="http://schemas.openxmlformats.org/drawingml/2006/picture">
+                  <pic:nvPicPr>
+                    <pic:cNvPr id="1" name=""/>
+                    <pic:cNvPicPr/>
+                  </pic:nvPicPr>
+                  <pic:blipFill>
+                    <a:blip r:embed="rId11"/>
+                    <a:stretch>
+                      <a:fillRect/>
+                    </a:stretch>
+                  </pic:blipFill>
+                  <pic:spPr>
+                    <a:xfrm>
+                      <a:off x="0" y="0"/>
+                      <a:ext cx="2247900" cy="2343150"/>
+                    </a:xfrm>
+                    <a:prstGeom prst="rect">
+                      <a:avLst/>
+                    </a:prstGeom>
+                  </pic:spPr>
+                </pic:pic>
+              </a:graphicData>
+            </a:graphic>
+          </wp:inline>
+        </w:drawing>
+      </w:r>
+    </w:p>
+    <w:p>
+      <w:pPr>
+        <w:pStyle w:val="Billedtekst"/>
+      </w:pPr>
+      <w:r>
+        <w:t xml:space="preserve">Figur </w:t>
+      </w:r>
       <w:fldSimple w:instr=" SEQ Figur \* ARABIC ">
         <w:r>
           <w:rPr>
             <w:noProof/>
           </w:rPr>
-          <w:t>6</w:t>
+          <w:t>7</w:t>
         </w:r>
       </w:fldSimple>
       <w:r>
-        <w:t xml:space="preserve"> Konstruktor og Destruktor for mainWindow</w:t>
-      </w:r>
-    </w:p>
-    <w:p>
-      <w:r>
-        <w:lastRenderedPageBreak/>
-        <w:t xml:space="preserve">Her anvendes QT’s funktionaliteter i forhold til oprettelse og nedlæggelse af UI elementer. I konstruktoren ses oprettelsen af vores UI der tilhøre mainWindow klassen. Der anvendes setupUI() , som laver en opsætning af vores designede widgets i QT design værktøjet. </w:t>
+        <w:t xml:space="preserve"> Oversigt over de implementerede klasser </w:t>
+      </w:r>
+    </w:p>
+    <w:p>
+      <w:r>
+        <w:t xml:space="preserve">I </w:t>
+      </w:r>
+      <w:r>
+        <w:rPr>
+          <w:color w:val="FF0000"/>
+        </w:rPr>
+        <w:t>figur XX</w:t>
+      </w:r>
+      <w:r>
+        <w:rPr>
+          <w:color w:val="FF0000"/>
+        </w:rPr>
+        <w:t xml:space="preserve"> </w:t>
+      </w:r>
+      <w:r>
+        <w:t>ses en oversigt hvor der er implementeret sensorkonfirgurations delen. Der er en .ui, en .h og en .cpp fil til hver klasse.</w:t>
+      </w:r>
+    </w:p>
+    <w:p>
+      <w:r>
+        <w:t>Herudover anvendes der en klasse messageHandler</w:t>
+      </w:r>
+      <w:r>
+        <w:t xml:space="preserve"> som står for kommunikationen mellem GUI programet og controller klassen. I denne klasse laves der funktioner der henter, gemmer eller sletter data nede i databanken. </w:t>
+      </w:r>
+    </w:p>
+    <w:p>
+      <w:r>
+        <w:t xml:space="preserve"> </w:t>
       </w:r>
       <w:bookmarkStart w:id="0" w:name="_GoBack"/>
       <w:bookmarkEnd w:id="0"/>
     </w:p>
-    <w:p/>
-    <w:p/>
-    <w:p/>
     <w:sectPr>
       <w:pgSz w:w="11906" w:h="16838"/>
       <w:pgMar w:top="1701" w:right="1134" w:bottom="1701" w:left="1134" w:header="708" w:footer="708" w:gutter="0"/>

</xml_diff>

<commit_message>
GUI dokumentation done GUI Rapport done Konklusion Jonas done
</commit_message>
<xml_diff>
--- a/Rapport og projektdokumentation/Projektdokumentation/Dokumentation GUI/GUI implementering.docx
+++ b/Rapport og projektdokumentation/Projektdokumentation/Dokumentation GUI/GUI implementering.docx
@@ -12,7 +12,23 @@
     </w:p>
     <w:p>
       <w:r>
-        <w:t xml:space="preserve">I dette afsnit kigges der nærmere på implementeringen af den grafiske brugerflade. Denne er opbygget i programmet QT. Det overordnede design af GUI’en er opbygget som et klassehieraki. Det vil sige hver klasse har sit eget vindue; oprettelse af ny sensorkonfiguration er for eksempel en klasse for sig selv der laver et nyt vindue for dette. </w:t>
+        <w:t xml:space="preserve">I dette afsnit kigges der nærmere på implementeringen af den grafiske brugerflade. Denne er opbygget i programmet QT. Det overordnede design af </w:t>
+      </w:r>
+      <w:proofErr w:type="spellStart"/>
+      <w:r>
+        <w:t>GUI’en</w:t>
+      </w:r>
+      <w:proofErr w:type="spellEnd"/>
+      <w:r>
+        <w:t xml:space="preserve"> er opbygget som et </w:t>
+      </w:r>
+      <w:proofErr w:type="spellStart"/>
+      <w:r>
+        <w:t>klassehieraki</w:t>
+      </w:r>
+      <w:proofErr w:type="spellEnd"/>
+      <w:r>
+        <w:t xml:space="preserve">. Det vil sige hver klasse har sit eget vindue; oprettelse af ny sensorkonfiguration er for eksempel en klasse for sig selv der laver et nyt vindue for dette. </w:t>
       </w:r>
     </w:p>
     <w:p>
@@ -33,7 +49,15 @@
     </w:p>
     <w:p>
       <w:r>
-        <w:t xml:space="preserve">Den grafiske overflades funktion er at give brugeren et nemt anvendeligt værktøj til at håndtere og redigere indstillingerne for systemet. Derfor er der designet en overflade der sortere unødvendige ting fra når brugeren fortager et valg. Hovedmenuen består af 3 knapper der giver brugeren adgang til at konfigurere sensor konfigurationer preset og lydpakker. </w:t>
+        <w:t xml:space="preserve">Den grafiske overflades funktion er at give brugeren et nemt anvendeligt værktøj til at håndtere og redigere indstillingerne for systemet. Derfor er der designet en overflade der sortere unødvendige ting fra når brugeren fortager et valg. Hovedmenuen består af 3 knapper der giver brugeren adgang til at konfigurere sensor konfigurationer </w:t>
+      </w:r>
+      <w:proofErr w:type="spellStart"/>
+      <w:r>
+        <w:t>preset</w:t>
+      </w:r>
+      <w:proofErr w:type="spellEnd"/>
+      <w:r>
+        <w:t xml:space="preserve"> og lydpakker. </w:t>
       </w:r>
     </w:p>
     <w:p>
@@ -125,7 +149,63 @@
     <w:p>
       <w:r>
         <w:br/>
-        <w:t>Dette billede fremkommer ved hjælp af QT’s UI funktion, i main oprettes der et objekt af klasse mainWindow hvis konstruktor laver et setup af et UI der designes i QT’s ui designer. Der kaldes hefter en show funktion som vist på billedet her under</w:t>
+        <w:t xml:space="preserve">Dette billede fremkommer ved hjælp af </w:t>
+      </w:r>
+      <w:proofErr w:type="spellStart"/>
+      <w:r>
+        <w:t>QT’s</w:t>
+      </w:r>
+      <w:proofErr w:type="spellEnd"/>
+      <w:r>
+        <w:t xml:space="preserve"> UI funktion, i </w:t>
+      </w:r>
+      <w:proofErr w:type="spellStart"/>
+      <w:r>
+        <w:t>main</w:t>
+      </w:r>
+      <w:proofErr w:type="spellEnd"/>
+      <w:r>
+        <w:t xml:space="preserve"> oprettes der et objekt af klasse </w:t>
+      </w:r>
+      <w:proofErr w:type="spellStart"/>
+      <w:r>
+        <w:t>mainWindow</w:t>
+      </w:r>
+      <w:proofErr w:type="spellEnd"/>
+      <w:r>
+        <w:t xml:space="preserve"> hvis </w:t>
+      </w:r>
+      <w:proofErr w:type="spellStart"/>
+      <w:r>
+        <w:t>konstruktor</w:t>
+      </w:r>
+      <w:proofErr w:type="spellEnd"/>
+      <w:r>
+        <w:t xml:space="preserve"> laver et </w:t>
+      </w:r>
+      <w:proofErr w:type="spellStart"/>
+      <w:r>
+        <w:t>setup</w:t>
+      </w:r>
+      <w:proofErr w:type="spellEnd"/>
+      <w:r>
+        <w:t xml:space="preserve"> af et UI der designes i </w:t>
+      </w:r>
+      <w:proofErr w:type="spellStart"/>
+      <w:r>
+        <w:t>QT’s</w:t>
+      </w:r>
+      <w:proofErr w:type="spellEnd"/>
+      <w:r>
+        <w:t xml:space="preserve"> ui designer. Der kaldes </w:t>
+      </w:r>
+      <w:proofErr w:type="spellStart"/>
+      <w:r>
+        <w:t>hefter</w:t>
+      </w:r>
+      <w:proofErr w:type="spellEnd"/>
+      <w:r>
+        <w:t xml:space="preserve"> en show funktion som vist på billedet her under</w:t>
       </w:r>
     </w:p>
     <w:p>
@@ -209,7 +289,31 @@
     <w:p>
       <w:r>
         <w:lastRenderedPageBreak/>
-        <w:t xml:space="preserve">Selve designet for klassen mainWindow laves inde i sin egen klasse, her oprettes de forskellige knapper via QT’s design funktionaliteter og der kodes hvad funktion hver enkelt knap har. </w:t>
+        <w:t xml:space="preserve">Selve designet for klassen </w:t>
+      </w:r>
+      <w:proofErr w:type="spellStart"/>
+      <w:r>
+        <w:t>mainWindow</w:t>
+      </w:r>
+      <w:proofErr w:type="spellEnd"/>
+      <w:r>
+        <w:t xml:space="preserve"> laves inde i sin egen klasse, her oprettes de forskellige knapper via </w:t>
+      </w:r>
+      <w:proofErr w:type="spellStart"/>
+      <w:r>
+        <w:t>QT’s</w:t>
+      </w:r>
+      <w:proofErr w:type="spellEnd"/>
+      <w:r>
+        <w:t xml:space="preserve"> design </w:t>
+      </w:r>
+      <w:proofErr w:type="spellStart"/>
+      <w:r>
+        <w:t>funktionaliteter</w:t>
+      </w:r>
+      <w:proofErr w:type="spellEnd"/>
+      <w:r>
+        <w:t xml:space="preserve"> og der kodes hvad funktion hver enkelt knap har. </w:t>
       </w:r>
     </w:p>
     <w:p>
@@ -287,7 +391,15 @@
         <w:fldChar w:fldCharType="end"/>
       </w:r>
       <w:r>
-        <w:t xml:space="preserve"> mainWindow knappe funktionalitet</w:t>
+        <w:t xml:space="preserve"> </w:t>
+      </w:r>
+      <w:proofErr w:type="spellStart"/>
+      <w:r>
+        <w:t>mainWindow</w:t>
+      </w:r>
+      <w:proofErr w:type="spellEnd"/>
+      <w:r>
+        <w:t xml:space="preserve"> knappe funktionalitet</w:t>
       </w:r>
     </w:p>
     <w:p>
@@ -297,25 +409,83 @@
       <w:r>
         <w:t xml:space="preserve"> </w:t>
       </w:r>
+      <w:proofErr w:type="spellStart"/>
+      <w:proofErr w:type="gramStart"/>
+      <w:r>
+        <w:t>sensorWindow</w:t>
+      </w:r>
+      <w:proofErr w:type="spellEnd"/>
+      <w:proofErr w:type="gramEnd"/>
     </w:p>
     <w:p>
       <w:r>
         <w:t xml:space="preserve">Som ses på billedet herover anvender </w:t>
       </w:r>
       <w:r>
-        <w:t xml:space="preserve">vi det beskrevede klasse hierarki, der oprette instanser af et objekt ved klik på den valgte knappe. </w:t>
-      </w:r>
-      <w:r>
-        <w:t xml:space="preserve">Klikker vi for eksempel på ”Sensorer” knappen i hovedmenuen kaldes eventet i linje 20-24 i </w:t>
+        <w:t xml:space="preserve">vi det </w:t>
+      </w:r>
+      <w:proofErr w:type="spellStart"/>
+      <w:r>
+        <w:t>beskrevede</w:t>
+      </w:r>
+      <w:proofErr w:type="spellEnd"/>
+      <w:r>
+        <w:t xml:space="preserve"> klasse hierarki, der oprette instanser af et objekt ved klik på den valgte knappe. </w:t>
+      </w:r>
+      <w:r>
+        <w:t xml:space="preserve">Klikker vi for eksempel på ”Sensorer” knappen i hovedmenuen kaldes </w:t>
+      </w:r>
+      <w:proofErr w:type="spellStart"/>
+      <w:r>
+        <w:t>eventet</w:t>
+      </w:r>
+      <w:proofErr w:type="spellEnd"/>
+      <w:r>
+        <w:t xml:space="preserve"> i linje 20-24 i </w:t>
       </w:r>
       <w:r>
         <w:rPr>
           <w:color w:val="FF0000"/>
         </w:rPr>
-        <w:t>figur XX</w:t>
-      </w:r>
-      <w:r>
-        <w:t xml:space="preserve">  her oprettes der en pointer der peger på en ny instans af SensorWindow. Den kalder herefter en show funktion, som er en del af QT’s funktionalitet, der herved viser det nye UI window.</w:t>
+        <w:t xml:space="preserve">figur </w:t>
+      </w:r>
+      <w:proofErr w:type="gramStart"/>
+      <w:r>
+        <w:rPr>
+          <w:color w:val="FF0000"/>
+        </w:rPr>
+        <w:t>XX</w:t>
+      </w:r>
+      <w:r>
+        <w:t xml:space="preserve">  her</w:t>
+      </w:r>
+      <w:proofErr w:type="gramEnd"/>
+      <w:r>
+        <w:t xml:space="preserve"> oprettes der en pointer der peger på en ny instans af </w:t>
+      </w:r>
+      <w:proofErr w:type="spellStart"/>
+      <w:r>
+        <w:t>SensorWindow</w:t>
+      </w:r>
+      <w:proofErr w:type="spellEnd"/>
+      <w:r>
+        <w:t xml:space="preserve">. Den kalder herefter en show funktion, som er en del af </w:t>
+      </w:r>
+      <w:proofErr w:type="spellStart"/>
+      <w:r>
+        <w:t>QT’s</w:t>
+      </w:r>
+      <w:proofErr w:type="spellEnd"/>
+      <w:r>
+        <w:t xml:space="preserve"> funktionalitet, der herved viser det nye UI </w:t>
+      </w:r>
+      <w:proofErr w:type="spellStart"/>
+      <w:r>
+        <w:t>window</w:t>
+      </w:r>
+      <w:proofErr w:type="spellEnd"/>
+      <w:r>
+        <w:t>.</w:t>
       </w:r>
     </w:p>
     <w:p>
@@ -393,33 +563,67 @@
         <w:fldChar w:fldCharType="end"/>
       </w:r>
       <w:r>
-        <w:t xml:space="preserve"> Den grafiske overflade til SensorWindow</w:t>
-      </w:r>
-    </w:p>
-    <w:p>
-      <w:r>
-        <w:t xml:space="preserve">Dette UI har lidt samme funktionalitet som mainWindow, det giver brugere tre muligheder for at vælge hvad de vil foretage under sensorkonfigurationer. </w:t>
-      </w:r>
+        <w:t xml:space="preserve"> Den grafiske overflade til </w:t>
+      </w:r>
+      <w:proofErr w:type="spellStart"/>
+      <w:r>
+        <w:t>SensorWindow</w:t>
+      </w:r>
+      <w:proofErr w:type="spellEnd"/>
+    </w:p>
+    <w:p>
+      <w:r>
+        <w:t xml:space="preserve">Dette UI har lidt samme funktionalitet som </w:t>
+      </w:r>
+      <w:proofErr w:type="spellStart"/>
+      <w:r>
+        <w:t>mainWindow</w:t>
+      </w:r>
+      <w:proofErr w:type="spellEnd"/>
+      <w:r>
+        <w:t xml:space="preserve">, det giver brugere tre muligheder for at vælge hvad de vil foretage under sensorkonfigurationer. </w:t>
+      </w:r>
+    </w:p>
+    <w:p/>
+    <w:p>
+      <w:pPr>
+        <w:pStyle w:val="Overskrift3"/>
+      </w:pPr>
+      <w:proofErr w:type="spellStart"/>
+      <w:r>
+        <w:lastRenderedPageBreak/>
+        <w:t>NySensorKonf</w:t>
+      </w:r>
+      <w:proofErr w:type="spellEnd"/>
     </w:p>
     <w:p>
       <w:r>
         <w:t>Der tages udgang i oprettelse af en ny sensorkonfiguration</w:t>
       </w:r>
       <w:r>
-        <w:t>, hvor der ved klik på denne knap sker et lignende event kald som i mainWindow.</w:t>
-      </w:r>
-    </w:p>
-    <w:p>
-      <w:r>
-        <w:lastRenderedPageBreak/>
+        <w:t xml:space="preserve">, hvor der ved klik på denne knap sker et lignende event kald som i </w:t>
+      </w:r>
+      <w:proofErr w:type="spellStart"/>
+      <w:r>
+        <w:t>mainWindow</w:t>
+      </w:r>
+      <w:proofErr w:type="spellEnd"/>
+      <w:r>
+        <w:t>.</w:t>
+      </w:r>
+    </w:p>
+    <w:p>
+      <w:r>
         <w:t xml:space="preserve">Der oprettes </w:t>
       </w:r>
       <w:r>
         <w:t xml:space="preserve">herved det nye ui for </w:t>
       </w:r>
+      <w:proofErr w:type="spellStart"/>
       <w:r>
         <w:t>NySensorKonf</w:t>
       </w:r>
+      <w:proofErr w:type="spellEnd"/>
       <w:r>
         <w:t xml:space="preserve"> på samme måde</w:t>
       </w:r>
@@ -427,7 +631,15 @@
         <w:t>,</w:t>
       </w:r>
       <w:r>
-        <w:t xml:space="preserve"> som der blev gjort ved SensorWindow.</w:t>
+        <w:t xml:space="preserve"> som der blev gjort ved </w:t>
+      </w:r>
+      <w:proofErr w:type="spellStart"/>
+      <w:r>
+        <w:t>SensorWindow</w:t>
+      </w:r>
+      <w:proofErr w:type="spellEnd"/>
+      <w:r>
+        <w:t>.</w:t>
       </w:r>
       <w:r>
         <w:t xml:space="preserve"> Det nyoprettede ui ser ud på følgende måde:</w:t>
@@ -508,8 +720,13 @@
         <w:fldChar w:fldCharType="end"/>
       </w:r>
       <w:r>
-        <w:t xml:space="preserve"> Den grafiske overflade til NySensorKonf</w:t>
-      </w:r>
+        <w:t xml:space="preserve"> Den grafiske overflade til </w:t>
+      </w:r>
+      <w:proofErr w:type="spellStart"/>
+      <w:r>
+        <w:t>NySensorKonf</w:t>
+      </w:r>
+      <w:proofErr w:type="spellEnd"/>
     </w:p>
     <w:p>
       <w:r>
@@ -524,8 +741,13 @@
           <w:numId w:val="1"/>
         </w:numPr>
       </w:pPr>
-      <w:r>
-        <w:t>Senor: hvilken type sensor vi anvender</w:t>
+      <w:proofErr w:type="spellStart"/>
+      <w:r>
+        <w:t>Senor</w:t>
+      </w:r>
+      <w:proofErr w:type="spellEnd"/>
+      <w:r>
+        <w:t>: hvilken type sensor vi anvender</w:t>
       </w:r>
     </w:p>
     <w:p>
@@ -536,8 +758,21 @@
           <w:numId w:val="1"/>
         </w:numPr>
       </w:pPr>
-      <w:r>
-        <w:t>Mapping scheme: hvilken tone modulation der er tilhørende</w:t>
+      <w:proofErr w:type="spellStart"/>
+      <w:r>
+        <w:t>Mapping</w:t>
+      </w:r>
+      <w:proofErr w:type="spellEnd"/>
+      <w:r>
+        <w:t xml:space="preserve"> </w:t>
+      </w:r>
+      <w:proofErr w:type="spellStart"/>
+      <w:r>
+        <w:t>scheme</w:t>
+      </w:r>
+      <w:proofErr w:type="spellEnd"/>
+      <w:r>
+        <w:t>: hvilken tone modulation der er tilhørende</w:t>
       </w:r>
     </w:p>
     <w:p>
@@ -586,22 +821,56 @@
         <w:t>i</w:t>
       </w:r>
       <w:r>
-        <w:t xml:space="preserve"> en sensorKonf som medsendes gennem</w:t>
-      </w:r>
-      <w:r>
-        <w:t xml:space="preserve"> messageHandler</w:t>
+        <w:t xml:space="preserve"> en </w:t>
+      </w:r>
+      <w:proofErr w:type="spellStart"/>
+      <w:r>
+        <w:t>sensorKonf</w:t>
+      </w:r>
+      <w:proofErr w:type="spellEnd"/>
+      <w:r>
+        <w:t xml:space="preserve"> som medsendes gennem</w:t>
+      </w:r>
+      <w:r>
+        <w:t xml:space="preserve"> </w:t>
+      </w:r>
+      <w:proofErr w:type="spellStart"/>
+      <w:r>
+        <w:t>messageHandler</w:t>
       </w:r>
       <w:r>
         <w:t>en</w:t>
       </w:r>
+      <w:proofErr w:type="spellEnd"/>
       <w:r>
         <w:t xml:space="preserve"> over til controller klassen og videre ned til Databanken.</w:t>
       </w:r>
     </w:p>
     <w:p>
       <w:r>
-        <w:t>Oprettelsen og nedlæggelsen af de enkelte windows sker i hver enkelt klasses konstrukter og destruktor</w:t>
-      </w:r>
+        <w:t xml:space="preserve">Oprettelsen og nedlæggelsen af de enkelte </w:t>
+      </w:r>
+      <w:proofErr w:type="spellStart"/>
+      <w:r>
+        <w:t>windows</w:t>
+      </w:r>
+      <w:proofErr w:type="spellEnd"/>
+      <w:r>
+        <w:t xml:space="preserve"> sker i hver enkelt klasses </w:t>
+      </w:r>
+      <w:proofErr w:type="spellStart"/>
+      <w:r>
+        <w:t>konstrukter</w:t>
+      </w:r>
+      <w:proofErr w:type="spellEnd"/>
+      <w:r>
+        <w:t xml:space="preserve"> og </w:t>
+      </w:r>
+      <w:proofErr w:type="spellStart"/>
+      <w:r>
+        <w:t>destruktor</w:t>
+      </w:r>
+      <w:proofErr w:type="spellEnd"/>
     </w:p>
     <w:p>
       <w:pPr>
@@ -612,6 +881,7 @@
           <w:noProof/>
           <w:lang w:eastAsia="da-DK"/>
         </w:rPr>
+        <w:lastRenderedPageBreak/>
         <w:drawing>
           <wp:inline distT="0" distB="0" distL="0" distR="0" wp14:anchorId="3E453F03" wp14:editId="018F358D">
             <wp:extent cx="3733800" cy="2162175"/>
@@ -678,13 +948,86 @@
         <w:fldChar w:fldCharType="end"/>
       </w:r>
       <w:r>
-        <w:t xml:space="preserve"> Konstruktor og Destruktor for mainWindow</w:t>
-      </w:r>
-    </w:p>
-    <w:p>
-      <w:r>
-        <w:lastRenderedPageBreak/>
-        <w:t xml:space="preserve">Her anvendes QT’s funktionaliteter i forhold til oprettelse og nedlæggelse af UI elementer. I konstruktoren ses oprettelsen af vores UI der tilhøre mainWindow klassen. Der anvendes setupUI() , som laver en opsætning af vores designede widgets i QT design værktøjet. </w:t>
+        <w:t xml:space="preserve"> </w:t>
+      </w:r>
+      <w:proofErr w:type="spellStart"/>
+      <w:r>
+        <w:t>Konstruktor</w:t>
+      </w:r>
+      <w:proofErr w:type="spellEnd"/>
+      <w:r>
+        <w:t xml:space="preserve"> og </w:t>
+      </w:r>
+      <w:proofErr w:type="spellStart"/>
+      <w:r>
+        <w:t>Destruktor</w:t>
+      </w:r>
+      <w:proofErr w:type="spellEnd"/>
+      <w:r>
+        <w:t xml:space="preserve"> for </w:t>
+      </w:r>
+      <w:proofErr w:type="spellStart"/>
+      <w:r>
+        <w:t>mainWindow</w:t>
+      </w:r>
+      <w:proofErr w:type="spellEnd"/>
+    </w:p>
+    <w:p>
+      <w:r>
+        <w:t xml:space="preserve">Her anvendes </w:t>
+      </w:r>
+      <w:proofErr w:type="spellStart"/>
+      <w:r>
+        <w:t>QT’s</w:t>
+      </w:r>
+      <w:proofErr w:type="spellEnd"/>
+      <w:r>
+        <w:t xml:space="preserve"> </w:t>
+      </w:r>
+      <w:proofErr w:type="spellStart"/>
+      <w:r>
+        <w:t>funktionaliteter</w:t>
+      </w:r>
+      <w:proofErr w:type="spellEnd"/>
+      <w:r>
+        <w:t xml:space="preserve"> i forhold til oprettelse og nedlæggelse af UI elementer. I </w:t>
+      </w:r>
+      <w:proofErr w:type="spellStart"/>
+      <w:r>
+        <w:t>konstruktoren</w:t>
+      </w:r>
+      <w:proofErr w:type="spellEnd"/>
+      <w:r>
+        <w:t xml:space="preserve"> ses oprettelsen af vores UI der tilhøre </w:t>
+      </w:r>
+      <w:proofErr w:type="spellStart"/>
+      <w:r>
+        <w:t>mainWindow</w:t>
+      </w:r>
+      <w:proofErr w:type="spellEnd"/>
+      <w:r>
+        <w:t xml:space="preserve"> klassen. Der anvendes </w:t>
+      </w:r>
+      <w:proofErr w:type="spellStart"/>
+      <w:proofErr w:type="gramStart"/>
+      <w:r>
+        <w:t>setupUI</w:t>
+      </w:r>
+      <w:proofErr w:type="spellEnd"/>
+      <w:r>
+        <w:t>(</w:t>
+      </w:r>
+      <w:proofErr w:type="gramEnd"/>
+      <w:r>
+        <w:t xml:space="preserve">) , som laver en opsætning af vores designede </w:t>
+      </w:r>
+      <w:proofErr w:type="spellStart"/>
+      <w:r>
+        <w:t>widgets</w:t>
+      </w:r>
+      <w:proofErr w:type="spellEnd"/>
+      <w:r>
+        <w:t xml:space="preserve"> i QT design værktøjet. </w:t>
       </w:r>
     </w:p>
     <w:p>
@@ -697,7 +1040,15 @@
     </w:p>
     <w:p>
       <w:r>
-        <w:t xml:space="preserve">Valget at implementere vore GUI som en form for layer programmering er valgt for overskuelighedens skyld. </w:t>
+        <w:t xml:space="preserve">Valget at implementere vore GUI som en form for </w:t>
+      </w:r>
+      <w:proofErr w:type="spellStart"/>
+      <w:r>
+        <w:t>layer</w:t>
+      </w:r>
+      <w:proofErr w:type="spellEnd"/>
+      <w:r>
+        <w:t xml:space="preserve"> programmering er valgt for overskuelighedens skyld. </w:t>
       </w:r>
       <w:r>
         <w:t>Dette er gjort ved at oprette</w:t>
@@ -706,7 +1057,23 @@
         <w:t xml:space="preserve"> hvert vindue i sin egen klasse</w:t>
       </w:r>
       <w:r>
-        <w:t xml:space="preserve"> og derved skabe muligheden for at vise og lukke vinduer ved hjælp af klassens konstrukter og destruktor der opretter og nedlægger instanser af klassen.</w:t>
+        <w:t xml:space="preserve"> og derved skabe muligheden for at vise og lukke vinduer ved hjælp af klassens </w:t>
+      </w:r>
+      <w:proofErr w:type="spellStart"/>
+      <w:r>
+        <w:t>konstrukter</w:t>
+      </w:r>
+      <w:proofErr w:type="spellEnd"/>
+      <w:r>
+        <w:t xml:space="preserve"> og </w:t>
+      </w:r>
+      <w:proofErr w:type="spellStart"/>
+      <w:r>
+        <w:t>destruktor</w:t>
+      </w:r>
+      <w:proofErr w:type="spellEnd"/>
+      <w:r>
+        <w:t xml:space="preserve"> der opretter og nedlægger instanser af klassen.</w:t>
       </w:r>
     </w:p>
     <w:p>
@@ -762,14 +1129,27 @@
       <w:r>
         <w:t xml:space="preserve">Figur </w:t>
       </w:r>
-      <w:fldSimple w:instr=" SEQ Figur \* ARABIC ">
-        <w:r>
-          <w:rPr>
-            <w:noProof/>
-          </w:rPr>
-          <w:t>7</w:t>
-        </w:r>
-      </w:fldSimple>
+      <w:r>
+        <w:fldChar w:fldCharType="begin"/>
+      </w:r>
+      <w:r>
+        <w:instrText xml:space="preserve"> SEQ Figur \* ARABIC </w:instrText>
+      </w:r>
+      <w:r>
+        <w:fldChar w:fldCharType="separate"/>
+      </w:r>
+      <w:r>
+        <w:rPr>
+          <w:noProof/>
+        </w:rPr>
+        <w:t>7</w:t>
+      </w:r>
+      <w:r>
+        <w:rPr>
+          <w:noProof/>
+        </w:rPr>
+        <w:fldChar w:fldCharType="end"/>
+      </w:r>
       <w:r>
         <w:t xml:space="preserve"> Oversigt over de implementerede klasser </w:t>
       </w:r>
@@ -791,24 +1171,244 @@
         <w:t xml:space="preserve"> </w:t>
       </w:r>
       <w:r>
-        <w:t>ses en oversigt hvor der er implementeret sensorkonfirgurations delen. Der er en .ui, en .h og en .cpp fil til hver klasse.</w:t>
-      </w:r>
-    </w:p>
-    <w:p>
-      <w:r>
-        <w:t>Herudover anvendes der en klasse messageHandler</w:t>
-      </w:r>
-      <w:r>
-        <w:t xml:space="preserve"> som står for kommunikationen mellem GUI programet og controller klassen. I denne klasse laves der funktioner der henter, gemmer eller sletter data nede i databanken. </w:t>
-      </w:r>
-    </w:p>
-    <w:p>
+        <w:t xml:space="preserve">ses en oversigt hvor der er implementeret </w:t>
+      </w:r>
+      <w:proofErr w:type="spellStart"/>
+      <w:r>
+        <w:t>sensorkonfirgurations</w:t>
+      </w:r>
+      <w:proofErr w:type="spellEnd"/>
+      <w:r>
+        <w:t xml:space="preserve"> delen. Der er </w:t>
+      </w:r>
+      <w:proofErr w:type="gramStart"/>
+      <w:r>
+        <w:t>en .ui</w:t>
+      </w:r>
+      <w:proofErr w:type="gramEnd"/>
+      <w:r>
+        <w:t>, en .h og en .</w:t>
+      </w:r>
+      <w:proofErr w:type="spellStart"/>
+      <w:r>
+        <w:t>cpp</w:t>
+      </w:r>
+      <w:proofErr w:type="spellEnd"/>
+      <w:r>
+        <w:t xml:space="preserve"> fil til hver klasse.</w:t>
+      </w:r>
+    </w:p>
+    <w:p>
+      <w:r>
+        <w:br w:type="page"/>
+      </w:r>
+    </w:p>
+    <w:p>
+      <w:pPr>
+        <w:pStyle w:val="Overskrift3"/>
+      </w:pPr>
+      <w:proofErr w:type="spellStart"/>
+      <w:r>
+        <w:lastRenderedPageBreak/>
+        <w:t>MessageHandler</w:t>
+      </w:r>
+      <w:proofErr w:type="spellEnd"/>
+    </w:p>
+    <w:p>
+      <w:r>
+        <w:br/>
+      </w:r>
+      <w:r>
+        <w:t xml:space="preserve">Herudover anvendes der en klasse </w:t>
+      </w:r>
+      <w:proofErr w:type="spellStart"/>
+      <w:r>
+        <w:t>messageHandler</w:t>
+      </w:r>
+      <w:proofErr w:type="spellEnd"/>
+      <w:r>
+        <w:t xml:space="preserve"> som står for kommunikationen mellem GUI </w:t>
+      </w:r>
+      <w:proofErr w:type="spellStart"/>
+      <w:r>
+        <w:t>programet</w:t>
+      </w:r>
+      <w:proofErr w:type="spellEnd"/>
+      <w:r>
+        <w:t xml:space="preserve"> og controller klassen. I denne klasse laves der funktioner der henter, gemmer eller sletter data nede i databanken. </w:t>
+      </w:r>
+    </w:p>
+    <w:p>
+      <w:r>
+        <w:t xml:space="preserve">Disse funktioner kaldes derved fra GUI klasserne, det vil sige i </w:t>
+      </w:r>
+      <w:proofErr w:type="spellStart"/>
+      <w:r>
+        <w:t>nySensorKonf</w:t>
+      </w:r>
+      <w:proofErr w:type="spellEnd"/>
       <w:r>
         <w:t xml:space="preserve"> </w:t>
       </w:r>
+      <w:proofErr w:type="spellStart"/>
+      <w:r>
+        <w:t>konstruktoren</w:t>
+      </w:r>
+      <w:proofErr w:type="spellEnd"/>
+      <w:r>
+        <w:t xml:space="preserve"> laves der et kald til en funktion i </w:t>
+      </w:r>
+      <w:proofErr w:type="spellStart"/>
+      <w:r>
+        <w:t>messageHandleren</w:t>
+      </w:r>
+      <w:proofErr w:type="spellEnd"/>
+      <w:r>
+        <w:t xml:space="preserve"> der går ned og henter</w:t>
+      </w:r>
+      <w:r>
+        <w:t xml:space="preserve"> den information</w:t>
+      </w:r>
+      <w:r>
+        <w:t xml:space="preserve"> der skal til</w:t>
+      </w:r>
+      <w:r>
+        <w:t>,</w:t>
+      </w:r>
+      <w:r>
+        <w:t xml:space="preserve"> at oprette en ny sensorkonfiguration (Sensor type (</w:t>
+      </w:r>
+      <w:proofErr w:type="spellStart"/>
+      <w:r>
+        <w:t>hardcoded</w:t>
+      </w:r>
+      <w:proofErr w:type="spellEnd"/>
+      <w:r>
+        <w:t>), Akse (</w:t>
+      </w:r>
+      <w:proofErr w:type="spellStart"/>
+      <w:r>
+        <w:t>hardcoded</w:t>
+      </w:r>
+      <w:proofErr w:type="spellEnd"/>
+      <w:r>
+        <w:t xml:space="preserve">), </w:t>
+      </w:r>
+      <w:proofErr w:type="spellStart"/>
+      <w:r>
+        <w:t>Mapping</w:t>
+      </w:r>
+      <w:proofErr w:type="spellEnd"/>
+      <w:r>
+        <w:t xml:space="preserve"> </w:t>
+      </w:r>
+      <w:proofErr w:type="spellStart"/>
+      <w:r>
+        <w:t>Scheme</w:t>
+      </w:r>
+      <w:proofErr w:type="spellEnd"/>
+      <w:r>
+        <w:t xml:space="preserve"> og Lydpakke). Med </w:t>
+      </w:r>
+      <w:proofErr w:type="spellStart"/>
+      <w:r>
+        <w:t>hardcoded</w:t>
+      </w:r>
+      <w:proofErr w:type="spellEnd"/>
+      <w:r>
+        <w:t xml:space="preserve"> menes der at disse er forhåndsbestemt og derfor ikke hentes i </w:t>
+      </w:r>
+      <w:proofErr w:type="spellStart"/>
+      <w:r>
+        <w:t>Datastorage</w:t>
+      </w:r>
+      <w:proofErr w:type="spellEnd"/>
+      <w:r>
+        <w:t>.</w:t>
+      </w:r>
+    </w:p>
+    <w:p>
+      <w:r>
+        <w:t xml:space="preserve">Disse informationer hentes som lister, da der kan være flere </w:t>
+      </w:r>
+      <w:proofErr w:type="spellStart"/>
+      <w:r>
+        <w:t>Mapping</w:t>
+      </w:r>
+      <w:proofErr w:type="spellEnd"/>
+      <w:r>
+        <w:t xml:space="preserve"> </w:t>
+      </w:r>
+      <w:proofErr w:type="spellStart"/>
+      <w:r>
+        <w:t>Schemes</w:t>
+      </w:r>
+      <w:proofErr w:type="spellEnd"/>
+      <w:r>
+        <w:t xml:space="preserve"> og Lydpakker at vælge mellem, de indsættes derfor i en </w:t>
+      </w:r>
+      <w:proofErr w:type="spellStart"/>
+      <w:r>
+        <w:t>dropdown</w:t>
+      </w:r>
+      <w:proofErr w:type="spellEnd"/>
+      <w:r>
+        <w:t xml:space="preserve"> som vist i </w:t>
+      </w:r>
+      <w:r>
+        <w:rPr>
+          <w:color w:val="FF0000"/>
+        </w:rPr>
+        <w:t xml:space="preserve">FIGUR XX. </w:t>
+      </w:r>
+      <w:r>
+        <w:t xml:space="preserve">Her har brugeren muligheden for at vælge sine ønskede konfiguration og herefter gemme dem, hvor der igen laves et funktionskald til </w:t>
+      </w:r>
+      <w:proofErr w:type="spellStart"/>
+      <w:r>
+        <w:t>messageHandleren</w:t>
+      </w:r>
+      <w:proofErr w:type="spellEnd"/>
+      <w:r>
+        <w:t xml:space="preserve"> denne gang for at gemme de valgte konfigurationer i </w:t>
+      </w:r>
+      <w:proofErr w:type="spellStart"/>
+      <w:r>
+        <w:t>Datastorage</w:t>
+      </w:r>
+      <w:proofErr w:type="spellEnd"/>
+      <w:r>
+        <w:t xml:space="preserve">. </w:t>
+      </w:r>
+    </w:p>
+    <w:p>
+      <w:r>
+        <w:t xml:space="preserve">Konfigurationerne sendes med som </w:t>
+      </w:r>
+      <w:proofErr w:type="spellStart"/>
+      <w:r>
+        <w:t>strings</w:t>
+      </w:r>
+      <w:proofErr w:type="spellEnd"/>
+      <w:r>
+        <w:t xml:space="preserve"> der bliver identificeret nede i </w:t>
+      </w:r>
+      <w:proofErr w:type="spellStart"/>
+      <w:r>
+        <w:t>Datastorage</w:t>
+      </w:r>
+      <w:proofErr w:type="spellEnd"/>
+      <w:r>
+        <w:t xml:space="preserve"> og herved vælger og gemmer de ønskede konfigurationer.</w:t>
+      </w:r>
+    </w:p>
+    <w:p/>
+    <w:p>
       <w:bookmarkStart w:id="0" w:name="_GoBack"/>
       <w:bookmarkEnd w:id="0"/>
     </w:p>
+    <w:p/>
+    <w:p/>
     <w:sectPr>
       <w:pgSz w:w="11906" w:h="16838"/>
       <w:pgMar w:top="1701" w:right="1134" w:bottom="1701" w:left="1134" w:header="708" w:footer="708" w:gutter="0"/>

</xml_diff>